<commit_message>
work in progress on haskell and python documentation
</commit_message>
<xml_diff>
--- a/docs/aesd-manual.docx
+++ b/docs/aesd-manual.docx
@@ -69,6 +69,18 @@
       <w:r>
         <w:t xml:space="preserve">API</w:t>
       </w:r>
+      <w:r>
+        <w:br w:type="textWrapping"/>
+      </w:r>
+      <w:r>
+        <w:t xml:space="preserve">(NREL</w:t>
+      </w:r>
+      <w:r>
+        <w:t xml:space="preserve"> </w:t>
+      </w:r>
+      <w:r>
+        <w:t xml:space="preserve">TP-6A20-68924)</w:t>
+      </w:r>
     </w:p>
     <w:p>
       <w:pPr>
@@ -176,7 +188,7 @@
         <w:pStyle w:val="Date"/>
       </w:pPr>
       <w:r>
-        <w:t xml:space="preserve">18 July 2017</w:t>
+        <w:t xml:space="preserve">5 September 2017</w:t>
       </w:r>
     </w:p>
     <w:sdt>
@@ -16700,9 +16712,1825 @@
       <w:pPr>
         <w:pStyle w:val="Heading1"/>
       </w:pPr>
-      <w:bookmarkStart w:id="83" w:name="appendices"/>
+      <w:bookmarkStart w:id="83" w:name="implementations"/>
       <w:bookmarkEnd w:id="83"/>
       <w:r>
+        <w:t xml:space="preserve">Implementations</w:t>
+      </w:r>
+    </w:p>
+    <w:p>
+      <w:pPr>
+        <w:pStyle w:val="Heading2"/>
+      </w:pPr>
+      <w:bookmarkStart w:id="84" w:name="haskell"/>
+      <w:bookmarkEnd w:id="84"/>
+      <w:r>
+        <w:t xml:space="preserve">Haskell</w:t>
+      </w:r>
+    </w:p>
+    <w:p>
+      <w:pPr>
+        <w:pStyle w:val="FirstParagraph"/>
+      </w:pPr>
+      <w:r>
+        <w:t xml:space="preserve">Both client and server applications in Haskell are available for the AESD Records API. Full documentation resides at &lt;</w:t>
+      </w:r>
+      <w:hyperlink r:id="rId85">
+        <w:r>
+          <w:rPr>
+            <w:rStyle w:val="Hyperlink"/>
+          </w:rPr>
+          <w:t xml:space="preserve">https://github.com/NREL/AESD/lib/haskell</w:t>
+        </w:r>
+      </w:hyperlink>
+      <w:r>
+        <w:t xml:space="preserve">&gt;.</w:t>
+      </w:r>
+    </w:p>
+    <w:p>
+      <w:pPr>
+        <w:pStyle w:val="Heading3"/>
+      </w:pPr>
+      <w:bookmarkStart w:id="86" w:name="client-library"/>
+      <w:bookmarkEnd w:id="86"/>
+      <w:r>
+        <w:t xml:space="preserve">Client Library</w:t>
+      </w:r>
+    </w:p>
+    <w:p>
+      <w:pPr>
+        <w:pStyle w:val="Heading4"/>
+      </w:pPr>
+      <w:bookmarkStart w:id="87" w:name="types"/>
+      <w:bookmarkEnd w:id="87"/>
+      <w:r>
+        <w:t xml:space="preserve">Types</w:t>
+      </w:r>
+    </w:p>
+    <w:p>
+      <w:pPr>
+        <w:pStyle w:val="SourceCode"/>
+      </w:pPr>
+      <w:r>
+        <w:rPr>
+          <w:rStyle w:val="VerbatimChar"/>
+        </w:rPr>
+        <w:t xml:space="preserve">data State</w:t>
+      </w:r>
+    </w:p>
+    <w:p>
+      <w:pPr>
+        <w:pStyle w:val="FirstParagraph"/>
+      </w:pPr>
+      <w:r>
+        <w:t xml:space="preserve">State information for a client.</w:t>
+      </w:r>
+    </w:p>
+    <w:p>
+      <w:pPr>
+        <w:pStyle w:val="Heading4"/>
+      </w:pPr>
+      <w:bookmarkStart w:id="88" w:name="entry-point"/>
+      <w:bookmarkEnd w:id="88"/>
+      <w:r>
+        <w:t xml:space="preserve">Entry Point</w:t>
+      </w:r>
+    </w:p>
+    <w:p>
+      <w:pPr>
+        <w:pStyle w:val="SourceCode"/>
+      </w:pPr>
+      <w:r>
+        <w:rPr>
+          <w:rStyle w:val="VerbatimChar"/>
+        </w:rPr>
+        <w:t xml:space="preserve">clientMain</w:t>
+      </w:r>
+    </w:p>
+    <w:p>
+      <w:pPr>
+        <w:pStyle w:val="FirstParagraph"/>
+      </w:pPr>
+      <w:r>
+        <w:t xml:space="preserve">Arguments</w:t>
+      </w:r>
+    </w:p>
+    <w:tbl>
+      <w:tblPr>
+        <w:tblStyle w:val="TableNormal"/>
+        <w:tblW w:type="pct" w:w="0.0"/>
+        <w:tblLook w:firstRow="1"/>
+      </w:tblPr>
+      <w:tblGrid/>
+      <w:tr>
+        <w:trPr>
+          <w:cnfStyle w:firstRow="1"/>
+        </w:trPr>
+        <w:tc>
+          <w:tcPr>
+            <w:tcBorders>
+              <w:bottom w:val="single"/>
+            </w:tcBorders>
+            <w:vAlign w:val="bottom"/>
+          </w:tcPr>
+          <w:p>
+            <w:pPr>
+              <w:pStyle w:val="Compact"/>
+              <w:jc w:val="left"/>
+            </w:pPr>
+            <w:r>
+              <w:t xml:space="preserve">Type</w:t>
+            </w:r>
+          </w:p>
+        </w:tc>
+        <w:tc>
+          <w:tcPr>
+            <w:tcBorders>
+              <w:bottom w:val="single"/>
+            </w:tcBorders>
+            <w:vAlign w:val="bottom"/>
+          </w:tcPr>
+          <w:p>
+            <w:pPr>
+              <w:pStyle w:val="Compact"/>
+              <w:jc w:val="left"/>
+            </w:pPr>
+            <w:r>
+              <w:t xml:space="preserve">Descrption</w:t>
+            </w:r>
+          </w:p>
+        </w:tc>
+      </w:tr>
+      <w:tr>
+        <w:tc>
+          <w:p>
+            <w:pPr>
+              <w:pStyle w:val="Compact"/>
+              <w:jc w:val="left"/>
+            </w:pPr>
+            <w:r>
+              <w:t xml:space="preserve">:: String</w:t>
+            </w:r>
+          </w:p>
+        </w:tc>
+        <w:tc>
+          <w:p>
+            <w:pPr>
+              <w:pStyle w:val="Compact"/>
+              <w:jc w:val="left"/>
+            </w:pPr>
+            <w:r>
+              <w:t xml:space="preserve">The WebSocket host address.</w:t>
+            </w:r>
+          </w:p>
+        </w:tc>
+      </w:tr>
+      <w:tr>
+        <w:tc>
+          <w:p>
+            <w:pPr>
+              <w:pStyle w:val="Compact"/>
+              <w:jc w:val="left"/>
+            </w:pPr>
+            <w:r>
+              <w:t xml:space="preserve">-&gt; Int</w:t>
+            </w:r>
+          </w:p>
+        </w:tc>
+        <w:tc>
+          <w:p>
+            <w:pPr>
+              <w:pStyle w:val="Compact"/>
+              <w:jc w:val="left"/>
+            </w:pPr>
+            <w:r>
+              <w:t xml:space="preserve">The WebSocket port number.</w:t>
+            </w:r>
+          </w:p>
+        </w:tc>
+      </w:tr>
+      <w:tr>
+        <w:tc>
+          <w:p>
+            <w:pPr>
+              <w:pStyle w:val="Compact"/>
+              <w:jc w:val="left"/>
+            </w:pPr>
+            <w:r>
+              <w:t xml:space="preserve">-&gt; String</w:t>
+            </w:r>
+          </w:p>
+        </w:tc>
+        <w:tc>
+          <w:p>
+            <w:pPr>
+              <w:pStyle w:val="Compact"/>
+              <w:jc w:val="left"/>
+            </w:pPr>
+            <w:r>
+              <w:t xml:space="preserve">The WebSocket path.</w:t>
+            </w:r>
+          </w:p>
+        </w:tc>
+      </w:tr>
+      <w:tr>
+        <w:tc>
+          <w:p>
+            <w:pPr>
+              <w:pStyle w:val="Compact"/>
+              <w:jc w:val="left"/>
+            </w:pPr>
+            <w:r>
+              <w:t xml:space="preserve">-&gt; (State -&gt; IO ())</w:t>
+            </w:r>
+          </w:p>
+        </w:tc>
+        <w:tc>
+          <w:p>
+            <w:pPr>
+              <w:pStyle w:val="Compact"/>
+              <w:jc w:val="left"/>
+            </w:pPr>
+            <w:r>
+              <w:t xml:space="preserve">Customize the client.</w:t>
+            </w:r>
+          </w:p>
+        </w:tc>
+      </w:tr>
+      <w:tr>
+        <w:tc>
+          <w:p>
+            <w:pPr>
+              <w:pStyle w:val="Compact"/>
+              <w:jc w:val="left"/>
+            </w:pPr>
+            <w:r>
+              <w:t xml:space="preserve">-&gt; IO ()</w:t>
+            </w:r>
+          </w:p>
+        </w:tc>
+        <w:tc>
+          <w:p>
+            <w:pPr>
+              <w:pStyle w:val="Compact"/>
+              <w:jc w:val="left"/>
+            </w:pPr>
+            <w:r>
+              <w:t xml:space="preserve">Action for running the client.</w:t>
+            </w:r>
+          </w:p>
+        </w:tc>
+      </w:tr>
+    </w:tbl>
+    <w:p>
+      <w:pPr>
+        <w:pStyle w:val="BodyText"/>
+      </w:pPr>
+      <w:r>
+        <w:t xml:space="preserve">Run a client.</w:t>
+      </w:r>
+    </w:p>
+    <w:p>
+      <w:pPr>
+        <w:pStyle w:val="SourceCode"/>
+      </w:pPr>
+      <w:r>
+        <w:rPr>
+          <w:rStyle w:val="VerbatimChar"/>
+        </w:rPr>
+        <w:t xml:space="preserve">close :: State -&gt; IO ()</w:t>
+      </w:r>
+    </w:p>
+    <w:p>
+      <w:pPr>
+        <w:pStyle w:val="FirstParagraph"/>
+      </w:pPr>
+      <w:r>
+        <w:t xml:space="preserve">Close a client.</w:t>
+      </w:r>
+    </w:p>
+    <w:p>
+      <w:pPr>
+        <w:pStyle w:val="BodyText"/>
+      </w:pPr>
+      <w:r>
+        <w:t xml:space="preserve">SERVER REQUESTS</w:t>
+      </w:r>
+    </w:p>
+    <w:p>
+      <w:pPr>
+        <w:pStyle w:val="BodyText"/>
+      </w:pPr>
+      <w:r>
+        <w:t xml:space="preserve">fetchModels</w:t>
+      </w:r>
+    </w:p>
+    <w:p>
+      <w:pPr>
+        <w:pStyle w:val="BodyText"/>
+      </w:pPr>
+      <w:r>
+        <w:t xml:space="preserve">Arguments</w:t>
+      </w:r>
+    </w:p>
+    <w:tbl>
+      <w:tblPr>
+        <w:tblStyle w:val="TableNormal"/>
+        <w:tblW w:type="pct" w:w="360.0"/>
+        <w:tblLook/>
+      </w:tblPr>
+      <w:tblGrid>
+        <w:gridCol w:w="285"/>
+        <w:gridCol w:w="285"/>
+      </w:tblGrid>
+      <w:tr>
+        <w:tc>
+          <w:p>
+            <w:pPr>
+              <w:jc w:val="left"/>
+            </w:pPr>
+            <w:r>
+              <w:t xml:space="preserve">:: State</w:t>
+            </w:r>
+          </w:p>
+        </w:tc>
+        <w:tc>
+          <w:p>
+            <w:pPr>
+              <w:jc w:val="left"/>
+            </w:pPr>
+            <w:r>
+              <w:t xml:space="preserve">The state of the client.</w:t>
+            </w:r>
+          </w:p>
+        </w:tc>
+      </w:tr>
+      <w:tr>
+        <w:tc>
+          <w:p>
+            <w:pPr>
+              <w:jc w:val="left"/>
+            </w:pPr>
+            <w:r>
+              <w:t xml:space="preserve">-&gt; IO (Either String</w:t>
+            </w:r>
+            <w:r>
+              <w:t xml:space="preserve"> </w:t>
+            </w:r>
+            <w:hyperlink w:anchor="AesdRecords.ModelMeta">
+              <w:r>
+                <w:rPr>
+                  <w:rStyle w:val="Hyperlink"/>
+                </w:rPr>
+                <w:t xml:space="preserve">ModelMeta</w:t>
+              </w:r>
+            </w:hyperlink>
+            <w:r>
+              <w:t xml:space="preserve">)</w:t>
+            </w:r>
+          </w:p>
+        </w:tc>
+        <w:tc>
+          <w:p>
+            <w:pPr>
+              <w:jc w:val="left"/>
+            </w:pPr>
+            <w:r>
+              <w:t xml:space="preserve">Action returning either an error</w:t>
+            </w:r>
+            <w:r>
+              <w:t xml:space="preserve"> </w:t>
+            </w:r>
+            <w:r>
+              <w:t xml:space="preserve">or the models.</w:t>
+            </w:r>
+          </w:p>
+        </w:tc>
+      </w:tr>
+    </w:tbl>
+    <w:p>
+      <w:pPr>
+        <w:pStyle w:val="BodyText"/>
+      </w:pPr>
+      <w:r>
+        <w:t xml:space="preserve">Fetch model metadata.</w:t>
+      </w:r>
+    </w:p>
+    <w:p>
+      <w:pPr>
+        <w:pStyle w:val="BodyText"/>
+      </w:pPr>
+      <w:r>
+        <w:t xml:space="preserve">fetchRecords</w:t>
+      </w:r>
+    </w:p>
+    <w:p>
+      <w:pPr>
+        <w:pStyle w:val="BodyText"/>
+      </w:pPr>
+      <w:r>
+        <w:t xml:space="preserve">Arguments</w:t>
+      </w:r>
+    </w:p>
+    <w:tbl>
+      <w:tblPr>
+        <w:tblStyle w:val="TableNormal"/>
+        <w:tblW w:type="pct" w:w="360.0"/>
+        <w:tblLook/>
+      </w:tblPr>
+      <w:tblGrid>
+        <w:gridCol w:w="285"/>
+        <w:gridCol w:w="285"/>
+      </w:tblGrid>
+      <w:tr>
+        <w:tc>
+          <w:p>
+            <w:pPr>
+              <w:jc w:val="left"/>
+            </w:pPr>
+            <w:r>
+              <w:t xml:space="preserve">:: State</w:t>
+            </w:r>
+          </w:p>
+        </w:tc>
+        <w:tc>
+          <w:p>
+            <w:pPr>
+              <w:jc w:val="left"/>
+            </w:pPr>
+            <w:r>
+              <w:t xml:space="preserve">The state of the client.</w:t>
+            </w:r>
+          </w:p>
+        </w:tc>
+      </w:tr>
+      <w:tr>
+        <w:tc>
+          <w:p>
+            <w:pPr>
+              <w:jc w:val="left"/>
+            </w:pPr>
+            <w:r>
+              <w:t xml:space="preserve">-&gt; ModelIdentifier</w:t>
+            </w:r>
+          </w:p>
+        </w:tc>
+        <w:tc>
+          <w:p>
+            <w:pPr>
+              <w:jc w:val="left"/>
+            </w:pPr>
+            <w:r>
+              <w:t xml:space="preserve">The model identifier.</w:t>
+            </w:r>
+          </w:p>
+        </w:tc>
+      </w:tr>
+      <w:tr>
+        <w:tc>
+          <w:p>
+            <w:pPr>
+              <w:jc w:val="left"/>
+            </w:pPr>
+            <w:r>
+              <w:t xml:space="preserve">-&gt; Maybe Int</w:t>
+            </w:r>
+          </w:p>
+        </w:tc>
+        <w:tc>
+          <w:p>
+            <w:pPr>
+              <w:jc w:val="left"/>
+            </w:pPr>
+            <w:r>
+              <w:t xml:space="preserve">The maximum number of records to</w:t>
+            </w:r>
+            <w:r>
+              <w:t xml:space="preserve"> </w:t>
+            </w:r>
+            <w:r>
+              <w:t xml:space="preserve">request.</w:t>
+            </w:r>
+          </w:p>
+        </w:tc>
+      </w:tr>
+      <w:tr>
+        <w:tc>
+          <w:p>
+            <w:pPr>
+              <w:jc w:val="left"/>
+            </w:pPr>
+            <w:r>
+              <w:t xml:space="preserve">-&gt; IO (Either String</w:t>
+            </w:r>
+            <w:r>
+              <w:t xml:space="preserve"> </w:t>
+            </w:r>
+            <w:r>
+              <w:t xml:space="preserve">[RecordContent])</w:t>
+            </w:r>
+          </w:p>
+        </w:tc>
+        <w:tc>
+          <w:p>
+            <w:pPr>
+              <w:jc w:val="left"/>
+            </w:pPr>
+            <w:r>
+              <w:t xml:space="preserve">Action returning either an error</w:t>
+            </w:r>
+            <w:r>
+              <w:t xml:space="preserve"> </w:t>
+            </w:r>
+            <w:r>
+              <w:t xml:space="preserve">or the records.</w:t>
+            </w:r>
+          </w:p>
+        </w:tc>
+      </w:tr>
+    </w:tbl>
+    <w:p>
+      <w:pPr>
+        <w:pStyle w:val="BodyText"/>
+      </w:pPr>
+      <w:r>
+        <w:t xml:space="preserve">Fetch records from the server.</w:t>
+      </w:r>
+    </w:p>
+    <w:p>
+      <w:pPr>
+        <w:pStyle w:val="BodyText"/>
+      </w:pPr>
+      <w:r>
+        <w:t xml:space="preserve">fetchBookmarks</w:t>
+      </w:r>
+    </w:p>
+    <w:p>
+      <w:pPr>
+        <w:pStyle w:val="BodyText"/>
+      </w:pPr>
+      <w:r>
+        <w:t xml:space="preserve">Arguments</w:t>
+      </w:r>
+    </w:p>
+    <w:tbl>
+      <w:tblPr>
+        <w:tblStyle w:val="TableNormal"/>
+        <w:tblW w:type="pct" w:w="360.0"/>
+        <w:tblLook/>
+      </w:tblPr>
+      <w:tblGrid>
+        <w:gridCol w:w="285"/>
+        <w:gridCol w:w="285"/>
+      </w:tblGrid>
+      <w:tr>
+        <w:tc>
+          <w:p>
+            <w:pPr>
+              <w:jc w:val="left"/>
+            </w:pPr>
+            <w:r>
+              <w:t xml:space="preserve">:: State</w:t>
+            </w:r>
+          </w:p>
+        </w:tc>
+        <w:tc>
+          <w:p>
+            <w:pPr>
+              <w:jc w:val="left"/>
+            </w:pPr>
+            <w:r>
+              <w:t xml:space="preserve">The state of the client.</w:t>
+            </w:r>
+          </w:p>
+        </w:tc>
+      </w:tr>
+      <w:tr>
+        <w:tc>
+          <w:p>
+            <w:pPr>
+              <w:jc w:val="left"/>
+            </w:pPr>
+            <w:r>
+              <w:t xml:space="preserve">-&gt; ModelIdentifier</w:t>
+            </w:r>
+          </w:p>
+        </w:tc>
+        <w:tc>
+          <w:p>
+            <w:pPr>
+              <w:jc w:val="left"/>
+            </w:pPr>
+            <w:r>
+              <w:t xml:space="preserve">The model identifier.</w:t>
+            </w:r>
+          </w:p>
+        </w:tc>
+      </w:tr>
+      <w:tr>
+        <w:tc>
+          <w:p>
+            <w:pPr>
+              <w:jc w:val="left"/>
+            </w:pPr>
+            <w:r>
+              <w:t xml:space="preserve">-&gt; Maybe BookmarkIdentifier</w:t>
+            </w:r>
+          </w:p>
+        </w:tc>
+        <w:tc>
+          <w:p>
+            <w:pPr>
+              <w:jc w:val="left"/>
+            </w:pPr>
+            <w:r>
+              <w:t xml:space="preserve">The bookmark identifier, or all</w:t>
+            </w:r>
+            <w:r>
+              <w:t xml:space="preserve"> </w:t>
+            </w:r>
+            <w:r>
+              <w:t xml:space="preserve">bookmarks.</w:t>
+            </w:r>
+          </w:p>
+        </w:tc>
+      </w:tr>
+      <w:tr>
+        <w:tc>
+          <w:p>
+            <w:pPr>
+              <w:jc w:val="left"/>
+            </w:pPr>
+            <w:r>
+              <w:t xml:space="preserve">-&gt; IO (Either String</w:t>
+            </w:r>
+            <w:r>
+              <w:t xml:space="preserve"> </w:t>
+            </w:r>
+            <w:hyperlink w:anchor="AesdRecords.BookmarkMeta">
+              <w:r>
+                <w:rPr>
+                  <w:rStyle w:val="Hyperlink"/>
+                </w:rPr>
+                <w:t xml:space="preserve">BookmarkMeta</w:t>
+              </w:r>
+            </w:hyperlink>
+            <w:r>
+              <w:t xml:space="preserve">)</w:t>
+            </w:r>
+          </w:p>
+        </w:tc>
+        <w:tc>
+          <w:p>
+            <w:pPr>
+              <w:jc w:val="left"/>
+            </w:pPr>
+            <w:r>
+              <w:t xml:space="preserve">Action returning either an error</w:t>
+            </w:r>
+            <w:r>
+              <w:t xml:space="preserve"> </w:t>
+            </w:r>
+            <w:r>
+              <w:t xml:space="preserve">or the bookmark(s).</w:t>
+            </w:r>
+          </w:p>
+        </w:tc>
+      </w:tr>
+    </w:tbl>
+    <w:p>
+      <w:pPr>
+        <w:pStyle w:val="BodyText"/>
+      </w:pPr>
+      <w:r>
+        <w:t xml:space="preserve">Fetch bookmark(s).</w:t>
+      </w:r>
+    </w:p>
+    <w:p>
+      <w:pPr>
+        <w:pStyle w:val="BodyText"/>
+      </w:pPr>
+      <w:r>
+        <w:t xml:space="preserve">storeBookmark</w:t>
+      </w:r>
+    </w:p>
+    <w:p>
+      <w:pPr>
+        <w:pStyle w:val="BodyText"/>
+      </w:pPr>
+      <w:r>
+        <w:t xml:space="preserve">Arguments</w:t>
+      </w:r>
+    </w:p>
+    <w:tbl>
+      <w:tblPr>
+        <w:tblStyle w:val="TableNormal"/>
+        <w:tblW w:type="pct" w:w="360.0"/>
+        <w:tblLook/>
+      </w:tblPr>
+      <w:tblGrid>
+        <w:gridCol w:w="285"/>
+        <w:gridCol w:w="285"/>
+      </w:tblGrid>
+      <w:tr>
+        <w:tc>
+          <w:p>
+            <w:pPr>
+              <w:jc w:val="left"/>
+            </w:pPr>
+            <w:r>
+              <w:t xml:space="preserve">:: State</w:t>
+            </w:r>
+          </w:p>
+        </w:tc>
+        <w:tc>
+          <w:p>
+            <w:pPr>
+              <w:jc w:val="left"/>
+            </w:pPr>
+            <w:r>
+              <w:t xml:space="preserve">The state of the client.</w:t>
+            </w:r>
+          </w:p>
+        </w:tc>
+      </w:tr>
+      <w:tr>
+        <w:tc>
+          <w:p>
+            <w:pPr>
+              <w:jc w:val="left"/>
+            </w:pPr>
+            <w:r>
+              <w:t xml:space="preserve">-&gt; ModelIdentifier</w:t>
+            </w:r>
+          </w:p>
+        </w:tc>
+        <w:tc>
+          <w:p>
+            <w:pPr>
+              <w:jc w:val="left"/>
+            </w:pPr>
+            <w:r>
+              <w:t xml:space="preserve">The model identifier.</w:t>
+            </w:r>
+          </w:p>
+        </w:tc>
+      </w:tr>
+      <w:tr>
+        <w:tc>
+          <w:p>
+            <w:pPr>
+              <w:jc w:val="left"/>
+            </w:pPr>
+            <w:r>
+              <w:t xml:space="preserve">-&gt; BookmarkMeta</w:t>
+            </w:r>
+          </w:p>
+        </w:tc>
+        <w:tc>
+          <w:p>
+            <w:pPr>
+              <w:jc w:val="left"/>
+            </w:pPr>
+            <w:r>
+              <w:t xml:space="preserve">The bookmark metadata.</w:t>
+            </w:r>
+          </w:p>
+        </w:tc>
+      </w:tr>
+      <w:tr>
+        <w:tc>
+          <w:p>
+            <w:pPr>
+              <w:jc w:val="left"/>
+            </w:pPr>
+            <w:r>
+              <w:t xml:space="preserve">-&gt; IO (Either String</w:t>
+            </w:r>
+            <w:r>
+              <w:t xml:space="preserve"> </w:t>
+            </w:r>
+            <w:r>
+              <w:t xml:space="preserve">BookmarkMeta)</w:t>
+            </w:r>
+          </w:p>
+        </w:tc>
+        <w:tc>
+          <w:p>
+            <w:pPr>
+              <w:jc w:val="left"/>
+            </w:pPr>
+            <w:r>
+              <w:t xml:space="preserve">Action returning eithre an error</w:t>
+            </w:r>
+            <w:r>
+              <w:t xml:space="preserve"> </w:t>
+            </w:r>
+            <w:r>
+              <w:t xml:space="preserve">or the bookmark.</w:t>
+            </w:r>
+          </w:p>
+        </w:tc>
+      </w:tr>
+    </w:tbl>
+    <w:p>
+      <w:pPr>
+        <w:pStyle w:val="BodyText"/>
+      </w:pPr>
+      <w:r>
+        <w:t xml:space="preserve">Save a bookmark.</w:t>
+      </w:r>
+    </w:p>
+    <w:p>
+      <w:pPr>
+        <w:pStyle w:val="BodyText"/>
+      </w:pPr>
+      <w:r>
+        <w:t xml:space="preserve">Produced by Haddock version 2.16.1</w:t>
+      </w:r>
+    </w:p>
+    <w:p>
+      <w:pPr>
+        <w:pStyle w:val="Heading2"/>
+      </w:pPr>
+      <w:bookmarkStart w:id="89" w:name="c-server-and-client"/>
+      <w:bookmarkEnd w:id="89"/>
+      <w:r>
+        <w:t xml:space="preserve">C++ Server and Client</w:t>
+      </w:r>
+    </w:p>
+    <w:p>
+      <w:pPr>
+        <w:pStyle w:val="FirstParagraph"/>
+      </w:pPr>
+      <w:r>
+        <w:t xml:space="preserve">Both client and server applications in C++ have been implemented for the AESD Records API. See &lt;</w:t>
+      </w:r>
+      <w:hyperlink r:id="rId90">
+        <w:r>
+          <w:rPr>
+            <w:rStyle w:val="Hyperlink"/>
+          </w:rPr>
+          <w:t xml:space="preserve">https://github.nrel.gov/d-star/cpp-records</w:t>
+        </w:r>
+      </w:hyperlink>
+      <w:r>
+        <w:t xml:space="preserve">&gt; for details.</w:t>
+      </w:r>
+    </w:p>
+    <w:p>
+      <w:pPr>
+        <w:pStyle w:val="Heading2"/>
+      </w:pPr>
+      <w:bookmarkStart w:id="91" w:name="javascript-client-library-and-web-based-browser"/>
+      <w:bookmarkEnd w:id="91"/>
+      <w:r>
+        <w:t xml:space="preserve">JavaScript Client Library and Web-Based Browser</w:t>
+      </w:r>
+    </w:p>
+    <w:p>
+      <w:pPr>
+        <w:pStyle w:val="FirstParagraph"/>
+      </w:pPr>
+      <w:r>
+        <w:t xml:space="preserve">The client library for JavaScript relies on a few simple functions to interact with an AESD server.</w:t>
+      </w:r>
+      <w:r>
+        <w:t xml:space="preserve"> </w:t>
+      </w:r>
+      <w:r>
+        <w:t xml:space="preserve">Full documentation for the JavaScript client library is a available at &lt;</w:t>
+      </w:r>
+      <w:hyperlink r:id="rId92">
+        <w:r>
+          <w:rPr>
+            <w:rStyle w:val="Hyperlink"/>
+          </w:rPr>
+          <w:t xml:space="preserve">http://github.com/NREL/AESD/lib/javascript</w:t>
+        </w:r>
+      </w:hyperlink>
+      <w:r>
+        <w:t xml:space="preserve">&gt;. The figure below shows the user interface of the general purpose AESD records browser using this JavaScript library.</w:t>
+      </w:r>
+    </w:p>
+    <w:p>
+      <w:pPr>
+        <w:pStyle w:val="FigureWithCaption"/>
+      </w:pPr>
+      <w:r>
+        <w:drawing>
+          <wp:inline>
+            <wp:extent cx="5334000" cy="3430206"/>
+            <wp:effectExtent b="0" l="0" r="0" t="0"/>
+            <wp:docPr descr="User interface for AESD records browswer." title="" id="1" name="Picture"/>
+            <a:graphic>
+              <a:graphicData uri="http://schemas.openxmlformats.org/drawingml/2006/picture">
+                <pic:pic>
+                  <pic:nvPicPr>
+                    <pic:cNvPr descr="javascript-browser.png" id="0" name="Picture"/>
+                    <pic:cNvPicPr>
+                      <a:picLocks noChangeArrowheads="1" noChangeAspect="1"/>
+                    </pic:cNvPicPr>
+                  </pic:nvPicPr>
+                  <pic:blipFill>
+                    <a:blip r:embed="rId93"/>
+                    <a:stretch>
+                      <a:fillRect/>
+                    </a:stretch>
+                  </pic:blipFill>
+                  <pic:spPr bwMode="auto">
+                    <a:xfrm>
+                      <a:off x="0" y="0"/>
+                      <a:ext cx="5334000" cy="3430206"/>
+                    </a:xfrm>
+                    <a:prstGeom prst="rect">
+                      <a:avLst/>
+                    </a:prstGeom>
+                    <a:noFill/>
+                    <a:ln w="9525">
+                      <a:noFill/>
+                      <a:headEnd/>
+                      <a:tailEnd/>
+                    </a:ln>
+                  </pic:spPr>
+                </pic:pic>
+              </a:graphicData>
+            </a:graphic>
+          </wp:inline>
+        </w:drawing>
+      </w:r>
+    </w:p>
+    <w:p>
+      <w:pPr>
+        <w:pStyle w:val="ImageCaption"/>
+      </w:pPr>
+      <w:r>
+        <w:t xml:space="preserve">User interface for AESD records browswer.</w:t>
+      </w:r>
+    </w:p>
+    <w:p>
+      <w:pPr>
+        <w:pStyle w:val="Heading3"/>
+      </w:pPr>
+      <w:bookmarkStart w:id="94" w:name="connect-to-a-server"/>
+      <w:bookmarkEnd w:id="94"/>
+      <w:r>
+        <w:t xml:space="preserve">Connect to a server</w:t>
+      </w:r>
+    </w:p>
+    <w:p>
+      <w:pPr>
+        <w:pStyle w:val="SourceCode"/>
+      </w:pPr>
+      <w:r>
+        <w:rPr>
+          <w:rStyle w:val="VerbatimChar"/>
+        </w:rPr>
+        <w:t xml:space="preserve">connect(wsURL)</w:t>
+      </w:r>
+    </w:p>
+    <w:p>
+      <w:pPr>
+        <w:pStyle w:val="FirstParagraph"/>
+      </w:pPr>
+      <w:r>
+        <w:t xml:space="preserve">Here</w:t>
+      </w:r>
+      <w:r>
+        <w:t xml:space="preserve"> </w:t>
+      </w:r>
+      <w:r>
+        <w:rPr>
+          <w:rStyle w:val="VerbatimChar"/>
+        </w:rPr>
+        <w:t xml:space="preserve">wsURL</w:t>
+      </w:r>
+      <w:r>
+        <w:t xml:space="preserve"> </w:t>
+      </w:r>
+      <w:r>
+        <w:t xml:space="preserve">is simply the URL of the server, for instance</w:t>
+      </w:r>
+      <w:r>
+        <w:t xml:space="preserve"> </w:t>
+      </w:r>
+      <w:r>
+        <w:rPr>
+          <w:rStyle w:val="VerbatimChar"/>
+        </w:rPr>
+        <w:t xml:space="preserve">ws://10.40.9.214:503761</w:t>
+      </w:r>
+      <w:r>
+        <w:t xml:space="preserve">. This returns a connection object.</w:t>
+      </w:r>
+    </w:p>
+    <w:p>
+      <w:pPr>
+        <w:pStyle w:val="Heading3"/>
+      </w:pPr>
+      <w:bookmarkStart w:id="95" w:name="disconnect-from-a-server"/>
+      <w:bookmarkEnd w:id="95"/>
+      <w:r>
+        <w:t xml:space="preserve">Disconnect from a server</w:t>
+      </w:r>
+    </w:p>
+    <w:p>
+      <w:pPr>
+        <w:pStyle w:val="SourceCode"/>
+      </w:pPr>
+      <w:r>
+        <w:rPr>
+          <w:rStyle w:val="VerbatimChar"/>
+        </w:rPr>
+        <w:t xml:space="preserve">disconnect(connection)</w:t>
+      </w:r>
+    </w:p>
+    <w:p>
+      <w:pPr>
+        <w:pStyle w:val="FirstParagraph"/>
+      </w:pPr>
+      <w:r>
+        <w:t xml:space="preserve">Here</w:t>
+      </w:r>
+      <w:r>
+        <w:t xml:space="preserve"> </w:t>
+      </w:r>
+      <w:r>
+        <w:rPr>
+          <w:rStyle w:val="VerbatimChar"/>
+        </w:rPr>
+        <w:t xml:space="preserve">connection</w:t>
+      </w:r>
+      <w:r>
+        <w:t xml:space="preserve"> </w:t>
+      </w:r>
+      <w:r>
+        <w:t xml:space="preserve">is the connection object returned by the</w:t>
+      </w:r>
+      <w:r>
+        <w:t xml:space="preserve"> </w:t>
+      </w:r>
+      <w:r>
+        <w:rPr>
+          <w:rStyle w:val="VerbatimChar"/>
+        </w:rPr>
+        <w:t xml:space="preserve">connect</w:t>
+      </w:r>
+      <w:r>
+        <w:t xml:space="preserve"> </w:t>
+      </w:r>
+      <w:r>
+        <w:t xml:space="preserve">function.</w:t>
+      </w:r>
+    </w:p>
+    <w:p>
+      <w:pPr>
+        <w:pStyle w:val="Heading3"/>
+      </w:pPr>
+      <w:bookmarkStart w:id="96" w:name="retrieve-list-of-data-models"/>
+      <w:bookmarkEnd w:id="96"/>
+      <w:r>
+        <w:t xml:space="preserve">Retrieve list of data models</w:t>
+      </w:r>
+    </w:p>
+    <w:p>
+      <w:pPr>
+        <w:pStyle w:val="SourceCode"/>
+      </w:pPr>
+      <w:r>
+        <w:rPr>
+          <w:rStyle w:val="VerbatimChar"/>
+        </w:rPr>
+        <w:t xml:space="preserve">requestModelsMetadata(connection, modelId, notify, notifyError)</w:t>
+      </w:r>
+    </w:p>
+    <w:p>
+      <w:pPr>
+        <w:pStyle w:val="FirstParagraph"/>
+      </w:pPr>
+      <w:r>
+        <w:t xml:space="preserve">Here</w:t>
+      </w:r>
+      <w:r>
+        <w:t xml:space="preserve"> </w:t>
+      </w:r>
+      <w:r>
+        <w:rPr>
+          <w:rStyle w:val="VerbatimChar"/>
+        </w:rPr>
+        <w:t xml:space="preserve">connection</w:t>
+      </w:r>
+      <w:r>
+        <w:t xml:space="preserve"> </w:t>
+      </w:r>
+      <w:r>
+        <w:t xml:space="preserve">is the connection object return by the</w:t>
+      </w:r>
+      <w:r>
+        <w:t xml:space="preserve"> </w:t>
+      </w:r>
+      <w:r>
+        <w:rPr>
+          <w:rStyle w:val="VerbatimChar"/>
+        </w:rPr>
+        <w:t xml:space="preserve">connect</w:t>
+      </w:r>
+      <w:r>
+        <w:t xml:space="preserve"> </w:t>
+      </w:r>
+      <w:r>
+        <w:t xml:space="preserve">function and</w:t>
+      </w:r>
+      <w:r>
+        <w:t xml:space="preserve"> </w:t>
+      </w:r>
+      <w:r>
+        <w:rPr>
+          <w:rStyle w:val="VerbatimChar"/>
+        </w:rPr>
+        <w:t xml:space="preserve">modelId</w:t>
+      </w:r>
+      <w:r>
+        <w:t xml:space="preserve"> </w:t>
+      </w:r>
+      <w:r>
+        <w:t xml:space="preserve">is the string identifying the model, or</w:t>
+      </w:r>
+      <w:r>
+        <w:t xml:space="preserve"> </w:t>
+      </w:r>
+      <w:r>
+        <w:rPr>
+          <w:rStyle w:val="VerbatimChar"/>
+        </w:rPr>
+        <w:t xml:space="preserve">null</w:t>
+      </w:r>
+      <w:r>
+        <w:t xml:space="preserve"> </w:t>
+      </w:r>
+      <w:r>
+        <w:t xml:space="preserve">if metadata for all models is requested. After all of the model metadata have been retrieved, the</w:t>
+      </w:r>
+      <w:r>
+        <w:t xml:space="preserve"> </w:t>
+      </w:r>
+      <w:r>
+        <w:rPr>
+          <w:rStyle w:val="VerbatimChar"/>
+        </w:rPr>
+        <w:t xml:space="preserve">notify</w:t>
+      </w:r>
+      <w:r>
+        <w:t xml:space="preserve"> </w:t>
+      </w:r>
+      <w:r>
+        <w:t xml:space="preserve">function is called with the list of model metadata objects as its argument; if an error occurs, then</w:t>
+      </w:r>
+      <w:r>
+        <w:t xml:space="preserve"> </w:t>
+      </w:r>
+      <w:r>
+        <w:rPr>
+          <w:rStyle w:val="VerbatimChar"/>
+        </w:rPr>
+        <w:t xml:space="preserve">notifyError</w:t>
+      </w:r>
+      <w:r>
+        <w:t xml:space="preserve"> </w:t>
+      </w:r>
+      <w:r>
+        <w:t xml:space="preserve">is called with the error message as its argument. The function</w:t>
+      </w:r>
+      <w:r>
+        <w:t xml:space="preserve"> </w:t>
+      </w:r>
+      <w:r>
+        <w:rPr>
+          <w:rStyle w:val="VerbatimChar"/>
+        </w:rPr>
+        <w:t xml:space="preserve">requestModelsMetadata</w:t>
+      </w:r>
+      <w:r>
+        <w:t xml:space="preserve"> </w:t>
+      </w:r>
+      <w:r>
+        <w:t xml:space="preserve">returns a result object that contains a field</w:t>
+      </w:r>
+      <w:r>
+        <w:t xml:space="preserve"> </w:t>
+      </w:r>
+      <w:r>
+        <w:rPr>
+          <w:rStyle w:val="VerbatimChar"/>
+        </w:rPr>
+        <w:t xml:space="preserve">done</w:t>
+      </w:r>
+      <w:r>
+        <w:t xml:space="preserve"> </w:t>
+      </w:r>
+      <w:r>
+        <w:t xml:space="preserve">indicating whether all model metadata have been retrieved and a field</w:t>
+      </w:r>
+      <w:r>
+        <w:t xml:space="preserve"> </w:t>
+      </w:r>
+      <w:r>
+        <w:rPr>
+          <w:rStyle w:val="VerbatimChar"/>
+        </w:rPr>
+        <w:t xml:space="preserve">models</w:t>
+      </w:r>
+      <w:r>
+        <w:t xml:space="preserve"> </w:t>
+      </w:r>
+      <w:r>
+        <w:t xml:space="preserve">listing the model metadata retrieved so far.</w:t>
+      </w:r>
+    </w:p>
+    <w:p>
+      <w:pPr>
+        <w:pStyle w:val="Heading3"/>
+      </w:pPr>
+      <w:bookmarkStart w:id="97" w:name="retrieve-data-records"/>
+      <w:bookmarkEnd w:id="97"/>
+      <w:r>
+        <w:t xml:space="preserve">Retrieve data records</w:t>
+      </w:r>
+    </w:p>
+    <w:p>
+      <w:pPr>
+        <w:pStyle w:val="SourceCode"/>
+      </w:pPr>
+      <w:r>
+        <w:rPr>
+          <w:rStyle w:val="VerbatimChar"/>
+        </w:rPr>
+        <w:t xml:space="preserve">requestRecordsData(connection, modelId, maxRecords, variableIds, bookmarkId, notify, notifyError)</w:t>
+      </w:r>
+    </w:p>
+    <w:p>
+      <w:pPr>
+        <w:pStyle w:val="FirstParagraph"/>
+      </w:pPr>
+      <w:r>
+        <w:t xml:space="preserve">Here</w:t>
+      </w:r>
+      <w:r>
+        <w:t xml:space="preserve"> </w:t>
+      </w:r>
+      <w:r>
+        <w:rPr>
+          <w:rStyle w:val="VerbatimChar"/>
+        </w:rPr>
+        <w:t xml:space="preserve">connection</w:t>
+      </w:r>
+      <w:r>
+        <w:t xml:space="preserve"> </w:t>
+      </w:r>
+      <w:r>
+        <w:t xml:space="preserve">is the connection object return by the</w:t>
+      </w:r>
+      <w:r>
+        <w:t xml:space="preserve"> </w:t>
+      </w:r>
+      <w:r>
+        <w:rPr>
+          <w:rStyle w:val="VerbatimChar"/>
+        </w:rPr>
+        <w:t xml:space="preserve">connect</w:t>
+      </w:r>
+      <w:r>
+        <w:t xml:space="preserve"> </w:t>
+      </w:r>
+      <w:r>
+        <w:t xml:space="preserve">function and</w:t>
+      </w:r>
+      <w:r>
+        <w:t xml:space="preserve"> </w:t>
+      </w:r>
+      <w:r>
+        <w:rPr>
+          <w:rStyle w:val="VerbatimChar"/>
+        </w:rPr>
+        <w:t xml:space="preserve">modelId</w:t>
+      </w:r>
+      <w:r>
+        <w:t xml:space="preserve"> </w:t>
+      </w:r>
+      <w:r>
+        <w:t xml:space="preserve">is the string identifying the model. After all of the data records have been retrieved, the</w:t>
+      </w:r>
+      <w:r>
+        <w:t xml:space="preserve"> </w:t>
+      </w:r>
+      <w:r>
+        <w:rPr>
+          <w:rStyle w:val="VerbatimChar"/>
+        </w:rPr>
+        <w:t xml:space="preserve">notify</w:t>
+      </w:r>
+      <w:r>
+        <w:t xml:space="preserve"> </w:t>
+      </w:r>
+      <w:r>
+        <w:t xml:space="preserve">function is called with the list of data records as its argument; if an error occurs, then</w:t>
+      </w:r>
+      <w:r>
+        <w:t xml:space="preserve"> </w:t>
+      </w:r>
+      <w:r>
+        <w:rPr>
+          <w:rStyle w:val="VerbatimChar"/>
+        </w:rPr>
+        <w:t xml:space="preserve">notifyError</w:t>
+      </w:r>
+      <w:r>
+        <w:t xml:space="preserve"> </w:t>
+      </w:r>
+      <w:r>
+        <w:t xml:space="preserve">is called with the error message as its argument. The</w:t>
+      </w:r>
+      <w:r>
+        <w:t xml:space="preserve"> </w:t>
+      </w:r>
+      <w:r>
+        <w:rPr>
+          <w:rStyle w:val="VerbatimChar"/>
+        </w:rPr>
+        <w:t xml:space="preserve">maxRecords</w:t>
+      </w:r>
+      <w:r>
+        <w:t xml:space="preserve"> </w:t>
+      </w:r>
+      <w:r>
+        <w:t xml:space="preserve">argument specifies the maximum number of records to retrieve,</w:t>
+      </w:r>
+      <w:r>
+        <w:t xml:space="preserve"> </w:t>
+      </w:r>
+      <w:r>
+        <w:rPr>
+          <w:rStyle w:val="VerbatimChar"/>
+        </w:rPr>
+        <w:t xml:space="preserve">variableIds</w:t>
+      </w:r>
+      <w:r>
+        <w:t xml:space="preserve"> </w:t>
+      </w:r>
+      <w:r>
+        <w:t xml:space="preserve">may list the variables of interest, and</w:t>
+      </w:r>
+      <w:r>
+        <w:t xml:space="preserve"> </w:t>
+      </w:r>
+      <w:r>
+        <w:rPr>
+          <w:rStyle w:val="VerbatimChar"/>
+        </w:rPr>
+        <w:t xml:space="preserve">bookmarkId</w:t>
+      </w:r>
+      <w:r>
+        <w:t xml:space="preserve"> </w:t>
+      </w:r>
+      <w:r>
+        <w:t xml:space="preserve">restricts the results to bookmarked records. The function</w:t>
+      </w:r>
+      <w:r>
+        <w:t xml:space="preserve"> </w:t>
+      </w:r>
+      <w:r>
+        <w:rPr>
+          <w:rStyle w:val="VerbatimChar"/>
+        </w:rPr>
+        <w:t xml:space="preserve">requestRecordsData</w:t>
+      </w:r>
+      <w:r>
+        <w:t xml:space="preserve"> </w:t>
+      </w:r>
+      <w:r>
+        <w:t xml:space="preserve">returns a result object that contains a field</w:t>
+      </w:r>
+      <w:r>
+        <w:t xml:space="preserve"> </w:t>
+      </w:r>
+      <w:r>
+        <w:rPr>
+          <w:rStyle w:val="VerbatimChar"/>
+        </w:rPr>
+        <w:t xml:space="preserve">done</w:t>
+      </w:r>
+      <w:r>
+        <w:t xml:space="preserve"> </w:t>
+      </w:r>
+      <w:r>
+        <w:t xml:space="preserve">indicating whether all data records have been retrieved and a field</w:t>
+      </w:r>
+      <w:r>
+        <w:t xml:space="preserve"> </w:t>
+      </w:r>
+      <w:r>
+        <w:rPr>
+          <w:rStyle w:val="VerbatimChar"/>
+        </w:rPr>
+        <w:t xml:space="preserve">data</w:t>
+      </w:r>
+      <w:r>
+        <w:t xml:space="preserve"> </w:t>
+      </w:r>
+      <w:r>
+        <w:t xml:space="preserve">listing the data records retrieved so far.</w:t>
+      </w:r>
+    </w:p>
+    <w:p>
+      <w:pPr>
+        <w:pStyle w:val="Heading3"/>
+      </w:pPr>
+      <w:bookmarkStart w:id="98" w:name="retrieve-list-of-bookmarks"/>
+      <w:bookmarkEnd w:id="98"/>
+      <w:r>
+        <w:t xml:space="preserve">Retrieve list of bookmarks</w:t>
+      </w:r>
+    </w:p>
+    <w:p>
+      <w:pPr>
+        <w:pStyle w:val="SourceCode"/>
+      </w:pPr>
+      <w:r>
+        <w:rPr>
+          <w:rStyle w:val="VerbatimChar"/>
+        </w:rPr>
+        <w:t xml:space="preserve">requestBookmarkMeta(connection, modelId, bookmarkId, notify, notifyError)</w:t>
+      </w:r>
+    </w:p>
+    <w:p>
+      <w:pPr>
+        <w:pStyle w:val="FirstParagraph"/>
+      </w:pPr>
+      <w:r>
+        <w:t xml:space="preserve">Here</w:t>
+      </w:r>
+      <w:r>
+        <w:t xml:space="preserve"> </w:t>
+      </w:r>
+      <w:r>
+        <w:rPr>
+          <w:rStyle w:val="VerbatimChar"/>
+        </w:rPr>
+        <w:t xml:space="preserve">connection</w:t>
+      </w:r>
+      <w:r>
+        <w:t xml:space="preserve"> </w:t>
+      </w:r>
+      <w:r>
+        <w:t xml:space="preserve">is the connection object return by the</w:t>
+      </w:r>
+      <w:r>
+        <w:t xml:space="preserve"> </w:t>
+      </w:r>
+      <w:r>
+        <w:rPr>
+          <w:rStyle w:val="VerbatimChar"/>
+        </w:rPr>
+        <w:t xml:space="preserve">connect</w:t>
+      </w:r>
+      <w:r>
+        <w:t xml:space="preserve"> </w:t>
+      </w:r>
+      <w:r>
+        <w:t xml:space="preserve">function,</w:t>
+      </w:r>
+      <w:r>
+        <w:t xml:space="preserve"> </w:t>
+      </w:r>
+      <w:r>
+        <w:rPr>
+          <w:rStyle w:val="VerbatimChar"/>
+        </w:rPr>
+        <w:t xml:space="preserve">modelId</w:t>
+      </w:r>
+      <w:r>
+        <w:t xml:space="preserve"> </w:t>
+      </w:r>
+      <w:r>
+        <w:t xml:space="preserve">is the string identifying the model, and</w:t>
+      </w:r>
+      <w:r>
+        <w:t xml:space="preserve"> </w:t>
+      </w:r>
+      <w:r>
+        <w:rPr>
+          <w:rStyle w:val="VerbatimChar"/>
+        </w:rPr>
+        <w:t xml:space="preserve">bookmarkId</w:t>
+      </w:r>
+      <w:r>
+        <w:t xml:space="preserve"> </w:t>
+      </w:r>
+      <w:r>
+        <w:t xml:space="preserve">is the string identifying the bookmark, or</w:t>
+      </w:r>
+      <w:r>
+        <w:t xml:space="preserve"> </w:t>
+      </w:r>
+      <w:r>
+        <w:rPr>
+          <w:rStyle w:val="VerbatimChar"/>
+        </w:rPr>
+        <w:t xml:space="preserve">null</w:t>
+      </w:r>
+      <w:r>
+        <w:t xml:space="preserve"> </w:t>
+      </w:r>
+      <w:r>
+        <w:t xml:space="preserve">if metadata for all bookmarks is requested. After all of the bookmark metadata have been retrieved, the</w:t>
+      </w:r>
+      <w:r>
+        <w:t xml:space="preserve"> </w:t>
+      </w:r>
+      <w:r>
+        <w:rPr>
+          <w:rStyle w:val="VerbatimChar"/>
+        </w:rPr>
+        <w:t xml:space="preserve">notify</w:t>
+      </w:r>
+      <w:r>
+        <w:t xml:space="preserve"> </w:t>
+      </w:r>
+      <w:r>
+        <w:t xml:space="preserve">function is called with the list of bookmark metadata as its argument; if an error occurs, then</w:t>
+      </w:r>
+      <w:r>
+        <w:t xml:space="preserve"> </w:t>
+      </w:r>
+      <w:r>
+        <w:rPr>
+          <w:rStyle w:val="VerbatimChar"/>
+        </w:rPr>
+        <w:t xml:space="preserve">notifyError</w:t>
+      </w:r>
+      <w:r>
+        <w:t xml:space="preserve"> </w:t>
+      </w:r>
+      <w:r>
+        <w:t xml:space="preserve">is called with the error message as its argument. The function</w:t>
+      </w:r>
+      <w:r>
+        <w:t xml:space="preserve"> </w:t>
+      </w:r>
+      <w:r>
+        <w:rPr>
+          <w:rStyle w:val="VerbatimChar"/>
+        </w:rPr>
+        <w:t xml:space="preserve">requestBookmarkMeta</w:t>
+      </w:r>
+      <w:r>
+        <w:t xml:space="preserve"> </w:t>
+      </w:r>
+      <w:r>
+        <w:t xml:space="preserve">returns a result object that contains a field</w:t>
+      </w:r>
+      <w:r>
+        <w:t xml:space="preserve"> </w:t>
+      </w:r>
+      <w:r>
+        <w:rPr>
+          <w:rStyle w:val="VerbatimChar"/>
+        </w:rPr>
+        <w:t xml:space="preserve">done</w:t>
+      </w:r>
+      <w:r>
+        <w:t xml:space="preserve"> </w:t>
+      </w:r>
+      <w:r>
+        <w:t xml:space="preserve">indicating whether all bookmark metadata have been retrieved and a field</w:t>
+      </w:r>
+      <w:r>
+        <w:t xml:space="preserve"> </w:t>
+      </w:r>
+      <w:r>
+        <w:rPr>
+          <w:rStyle w:val="VerbatimChar"/>
+        </w:rPr>
+        <w:t xml:space="preserve">bookmarks</w:t>
+      </w:r>
+      <w:r>
+        <w:t xml:space="preserve"> </w:t>
+      </w:r>
+      <w:r>
+        <w:t xml:space="preserve">listing the bookmark metadata retrieved so far.</w:t>
+      </w:r>
+    </w:p>
+    <w:p>
+      <w:pPr>
+        <w:pStyle w:val="Heading3"/>
+      </w:pPr>
+      <w:bookmarkStart w:id="99" w:name="createupdate-a-bookmark"/>
+      <w:bookmarkEnd w:id="99"/>
+      <w:r>
+        <w:t xml:space="preserve">Create/update a bookmark</w:t>
+      </w:r>
+    </w:p>
+    <w:p>
+      <w:pPr>
+        <w:pStyle w:val="SourceCode"/>
+      </w:pPr>
+      <w:r>
+        <w:rPr>
+          <w:rStyle w:val="VerbatimChar"/>
+        </w:rPr>
+        <w:t xml:space="preserve">requestSaveBookmark(connection, modelId, name, filter, notify, notifyError)</w:t>
+      </w:r>
+    </w:p>
+    <w:p>
+      <w:pPr>
+        <w:pStyle w:val="FirstParagraph"/>
+      </w:pPr>
+      <w:r>
+        <w:t xml:space="preserve">Here</w:t>
+      </w:r>
+      <w:r>
+        <w:t xml:space="preserve"> </w:t>
+      </w:r>
+      <w:r>
+        <w:rPr>
+          <w:rStyle w:val="VerbatimChar"/>
+        </w:rPr>
+        <w:t xml:space="preserve">connection</w:t>
+      </w:r>
+      <w:r>
+        <w:t xml:space="preserve"> </w:t>
+      </w:r>
+      <w:r>
+        <w:t xml:space="preserve">is the connection object returned by the</w:t>
+      </w:r>
+      <w:r>
+        <w:t xml:space="preserve"> </w:t>
+      </w:r>
+      <w:r>
+        <w:rPr>
+          <w:rStyle w:val="VerbatimChar"/>
+        </w:rPr>
+        <w:t xml:space="preserve">connect</w:t>
+      </w:r>
+      <w:r>
+        <w:t xml:space="preserve"> </w:t>
+      </w:r>
+      <w:r>
+        <w:t xml:space="preserve">function,</w:t>
+      </w:r>
+      <w:r>
+        <w:t xml:space="preserve"> </w:t>
+      </w:r>
+      <w:r>
+        <w:rPr>
+          <w:rStyle w:val="VerbatimChar"/>
+        </w:rPr>
+        <w:t xml:space="preserve">modelId</w:t>
+      </w:r>
+      <w:r>
+        <w:t xml:space="preserve"> </w:t>
+      </w:r>
+      <w:r>
+        <w:t xml:space="preserve">is the string identifying the model, and</w:t>
+      </w:r>
+      <w:r>
+        <w:t xml:space="preserve"> </w:t>
+      </w:r>
+      <w:r>
+        <w:rPr>
+          <w:rStyle w:val="VerbatimChar"/>
+        </w:rPr>
+        <w:t xml:space="preserve">bookmarkId</w:t>
+      </w:r>
+      <w:r>
+        <w:t xml:space="preserve"> </w:t>
+      </w:r>
+      <w:r>
+        <w:t xml:space="preserve">is null for a new bookmark or the identifier for a bookmark being updated. The</w:t>
+      </w:r>
+      <w:r>
+        <w:t xml:space="preserve"> </w:t>
+      </w:r>
+      <w:r>
+        <w:rPr>
+          <w:rStyle w:val="VerbatimChar"/>
+        </w:rPr>
+        <w:t xml:space="preserve">name</w:t>
+      </w:r>
+      <w:r>
+        <w:t xml:space="preserve"> </w:t>
+      </w:r>
+      <w:r>
+        <w:t xml:space="preserve">field names the bookmark and the</w:t>
+      </w:r>
+      <w:r>
+        <w:t xml:space="preserve"> </w:t>
+      </w:r>
+      <w:r>
+        <w:rPr>
+          <w:rStyle w:val="VerbatimChar"/>
+        </w:rPr>
+        <w:t xml:space="preserve">filter</w:t>
+      </w:r>
+      <w:r>
+        <w:t xml:space="preserve"> </w:t>
+      </w:r>
+      <w:r>
+        <w:t xml:space="preserve">object describing the filtering operation for the bookmark. After the bookmark metadata has been created or updated, the</w:t>
+      </w:r>
+      <w:r>
+        <w:t xml:space="preserve"> </w:t>
+      </w:r>
+      <w:r>
+        <w:rPr>
+          <w:rStyle w:val="VerbatimChar"/>
+        </w:rPr>
+        <w:t xml:space="preserve">notify</w:t>
+      </w:r>
+      <w:r>
+        <w:t xml:space="preserve"> </w:t>
+      </w:r>
+      <w:r>
+        <w:t xml:space="preserve">function is called with the list of bookmark metadata as its argument; if an error occurs, then</w:t>
+      </w:r>
+      <w:r>
+        <w:t xml:space="preserve"> </w:t>
+      </w:r>
+      <w:r>
+        <w:rPr>
+          <w:rStyle w:val="VerbatimChar"/>
+        </w:rPr>
+        <w:t xml:space="preserve">notifyError</w:t>
+      </w:r>
+      <w:r>
+        <w:t xml:space="preserve"> </w:t>
+      </w:r>
+      <w:r>
+        <w:t xml:space="preserve">is called with the error message as its argument. The function</w:t>
+      </w:r>
+      <w:r>
+        <w:t xml:space="preserve"> </w:t>
+      </w:r>
+      <w:r>
+        <w:rPr>
+          <w:rStyle w:val="VerbatimChar"/>
+        </w:rPr>
+        <w:t xml:space="preserve">requestSaveBookmark</w:t>
+      </w:r>
+      <w:r>
+        <w:t xml:space="preserve"> </w:t>
+      </w:r>
+      <w:r>
+        <w:t xml:space="preserve">returns a result object that contains a field</w:t>
+      </w:r>
+      <w:r>
+        <w:t xml:space="preserve"> </w:t>
+      </w:r>
+      <w:r>
+        <w:rPr>
+          <w:rStyle w:val="VerbatimChar"/>
+        </w:rPr>
+        <w:t xml:space="preserve">done</w:t>
+      </w:r>
+      <w:r>
+        <w:t xml:space="preserve"> </w:t>
+      </w:r>
+      <w:r>
+        <w:t xml:space="preserve">indicating whether all bookmark metadata have been retrieved and a field</w:t>
+      </w:r>
+      <w:r>
+        <w:t xml:space="preserve"> </w:t>
+      </w:r>
+      <w:r>
+        <w:rPr>
+          <w:rStyle w:val="VerbatimChar"/>
+        </w:rPr>
+        <w:t xml:space="preserve">bookmarks</w:t>
+      </w:r>
+      <w:r>
+        <w:t xml:space="preserve"> </w:t>
+      </w:r>
+      <w:r>
+        <w:t xml:space="preserve">listing the bookmark metadata retrieved so far.</w:t>
+      </w:r>
+    </w:p>
+    <w:p>
+      <w:pPr>
+        <w:pStyle w:val="Heading2"/>
+      </w:pPr>
+      <w:bookmarkStart w:id="100" w:name="python"/>
+      <w:bookmarkEnd w:id="100"/>
+      <w:r>
+        <w:t xml:space="preserve">Python</w:t>
+      </w:r>
+    </w:p>
+    <w:p>
+      <w:pPr>
+        <w:pStyle w:val="Heading1"/>
+      </w:pPr>
+      <w:bookmarkStart w:id="101" w:name="appendices"/>
+      <w:bookmarkEnd w:id="101"/>
+      <w:r>
         <w:t xml:space="preserve">Appendices</w:t>
       </w:r>
     </w:p>
@@ -16710,8 +18538,8 @@
       <w:pPr>
         <w:pStyle w:val="Heading2"/>
       </w:pPr>
-      <w:bookmarkStart w:id="84" w:name="protocol-buffers-for-records-api-version-4"/>
-      <w:bookmarkEnd w:id="84"/>
+      <w:bookmarkStart w:id="102" w:name="protocol-buffers-for-records-api-version-4"/>
+      <w:bookmarkEnd w:id="102"/>
       <w:r>
         <w:t xml:space="preserve">Protocol Buffers for Records API Version 4</w:t>
       </w:r>
@@ -18747,8 +20575,8 @@
       <w:pPr>
         <w:pStyle w:val="Heading1"/>
       </w:pPr>
-      <w:bookmarkStart w:id="85" w:name="references"/>
-      <w:bookmarkEnd w:id="85"/>
+      <w:bookmarkStart w:id="103" w:name="references"/>
+      <w:bookmarkEnd w:id="103"/>
       <w:r>
         <w:t xml:space="preserve">References</w:t>
       </w:r>
@@ -18771,7 +20599,7 @@
       <w:r>
         <w:t xml:space="preserve"> </w:t>
       </w:r>
-      <w:hyperlink r:id="rId86">
+      <w:hyperlink r:id="rId104">
         <w:r>
           <w:rPr>
             <w:rStyle w:val="Hyperlink"/>
@@ -18793,7 +20621,7 @@
       <w:r>
         <w:t xml:space="preserve"> </w:t>
       </w:r>
-      <w:hyperlink r:id="rId87">
+      <w:hyperlink r:id="rId105">
         <w:r>
           <w:rPr>
             <w:rStyle w:val="Hyperlink"/>
@@ -18815,7 +20643,7 @@
       <w:r>
         <w:t xml:space="preserve"> </w:t>
       </w:r>
-      <w:hyperlink r:id="rId88">
+      <w:hyperlink r:id="rId106">
         <w:r>
           <w:rPr>
             <w:rStyle w:val="Hyperlink"/>
@@ -18837,7 +20665,7 @@
       <w:r>
         <w:t xml:space="preserve"> </w:t>
       </w:r>
-      <w:hyperlink r:id="rId89">
+      <w:hyperlink r:id="rId107">
         <w:r>
           <w:rPr>
             <w:rStyle w:val="Hyperlink"/>
@@ -18957,7 +20785,7 @@
     </w:lvl>
   </w:abstractNum>
   <w:abstractNum w:abstractNumId="990">
-    <w:nsid w:val="eaecfe4f"/>
+    <w:nsid w:val="9006b60f"/>
     <w:multiLevelType w:val="multilevel"/>
     <w:lvl w:ilvl="0">
       <w:numFmt w:val="bullet"/>
@@ -19038,7 +20866,7 @@
     </w:lvl>
   </w:abstractNum>
   <w:abstractNum w:abstractNumId="991">
-    <w:nsid w:val="1fc744b0"/>
+    <w:nsid w:val="c7b0a733"/>
     <w:multiLevelType w:val="multilevel"/>
     <w:lvl w:ilvl="0">
       <w:numFmt w:val="bullet"/>
@@ -19119,7 +20947,7 @@
     </w:lvl>
   </w:abstractNum>
   <w:abstractNum w:abstractNumId="99411">
-    <w:nsid w:val="263d27df"/>
+    <w:nsid w:val="e72dd313"/>
     <w:multiLevelType w:val="multilevel"/>
     <w:lvl w:ilvl="0">
       <w:start w:val="1"/>

</xml_diff>